<commit_message>
Add web authentication for admin panel
</commit_message>
<xml_diff>
--- a/App Review Guidelines.docx
+++ b/App Review Guidelines.docx
@@ -6,6 +6,8 @@
       <w:pPr>
         <w:jc w:val="center"/>
         <w:rPr>
+          <w:b/>
+          <w:bCs/>
           <w:sz w:val="32"/>
           <w:szCs w:val="32"/>
           <w:lang w:val="en-US"/>
@@ -776,6 +778,50 @@
         </w:rPr>
         <w:t>Nhà phát triển chịu trách nhiệm với SDK, mạng quảng cáo, và công cụ phân tích bên thứ ba.</w:t>
       </w:r>
+    </w:p>
+    <w:p>
+      <w:pPr>
+        <w:rPr>
+          <w:b/>
+          <w:bCs/>
+          <w:lang w:val="en-US"/>
+        </w:rPr>
+      </w:pPr>
+    </w:p>
+    <w:p>
+      <w:pPr>
+        <w:rPr>
+          <w:b/>
+          <w:bCs/>
+          <w:lang w:val="en-US"/>
+        </w:rPr>
+      </w:pPr>
+      <w:r>
+        <w:rPr>
+          <w:b/>
+          <w:bCs/>
+          <w:lang w:val="en-US"/>
+        </w:rPr>
+        <w:t xml:space="preserve">Chi tiết tại trang: </w:t>
+      </w:r>
+      <w:hyperlink r:id="rId5" w:history="1">
+        <w:r>
+          <w:rPr>
+            <w:rStyle w:val="Siuktni"/>
+            <w:b/>
+            <w:bCs/>
+          </w:rPr>
+          <w:t>App Review Guidelines - Apple Developer</w:t>
+        </w:r>
+      </w:hyperlink>
+    </w:p>
+    <w:p>
+      <w:pPr>
+        <w:jc w:val="both"/>
+        <w:rPr>
+          <w:lang w:val="en-US"/>
+        </w:rPr>
+      </w:pPr>
     </w:p>
     <w:p>
       <w:pPr>
@@ -15589,6 +15635,18 @@
       <w:shd w:val="clear" w:color="auto" w:fill="E1DFDD"/>
     </w:rPr>
   </w:style>
+  <w:style w:type="character" w:styleId="FollowedHyperlink">
+    <w:name w:val="FollowedHyperlink"/>
+    <w:basedOn w:val="Phngmcinhcuaoanvn"/>
+    <w:uiPriority w:val="99"/>
+    <w:semiHidden/>
+    <w:unhideWhenUsed/>
+    <w:rsid w:val="00CB6130"/>
+    <w:rPr>
+      <w:color w:val="96607D" w:themeColor="followedHyperlink"/>
+      <w:u w:val="single"/>
+    </w:rPr>
+  </w:style>
 </w:styles>
 </file>
 

</xml_diff>